<commit_message>
adicionando novo modelo logico
</commit_message>
<xml_diff>
--- a/projeto_sa.docx
+++ b/projeto_sa.docx
@@ -1,6 +1,6 @@
 
 <file path=word/document.xml><?xml version="1.0" encoding="utf-8"?>
-<w:document xmlns:wpc="http://schemas.microsoft.com/office/word/2010/wordprocessingCanvas" xmlns:cx="http://schemas.microsoft.com/office/drawing/2014/chartex" xmlns:cx1="http://schemas.microsoft.com/office/drawing/2015/9/8/chartex" xmlns:cx2="http://schemas.microsoft.com/office/drawing/2015/10/21/chartex" xmlns:cx3="http://schemas.microsoft.com/office/drawing/2016/5/9/chartex" xmlns:cx4="http://schemas.microsoft.com/office/drawing/2016/5/10/chartex" xmlns:cx5="http://schemas.microsoft.com/office/drawing/2016/5/11/chartex" xmlns:cx6="http://schemas.microsoft.com/office/drawing/2016/5/12/chartex" xmlns:cx7="http://schemas.microsoft.com/office/drawing/2016/5/13/chartex" xmlns:cx8="http://schemas.microsoft.com/office/drawing/2016/5/14/chartex" xmlns:mc="http://schemas.openxmlformats.org/markup-compatibility/2006" xmlns:aink="http://schemas.microsoft.com/office/drawing/2016/ink" xmlns:am3d="http://schemas.microsoft.com/office/drawing/2017/model3d" xmlns:o="urn:schemas-microsoft-com:office:office" xmlns:oel="http://schemas.microsoft.com/office/2019/extlst" xmlns:r="http://schemas.openxmlformats.org/officeDocument/2006/relationships" xmlns:m="http://schemas.openxmlformats.org/officeDocument/2006/math" xmlns:v="urn:schemas-microsoft-com:vml" xmlns:wp14="http://schemas.microsoft.com/office/word/2010/wordprocessingDrawing" xmlns:wp="http://schemas.openxmlformats.org/drawingml/2006/wordprocessingDrawing" xmlns:w10="urn:schemas-microsoft-com:office:word" xmlns:w="http://schemas.openxmlformats.org/wordprocessingml/2006/main" xmlns:w14="http://schemas.microsoft.com/office/word/2010/wordml" xmlns:w15="http://schemas.microsoft.com/office/word/2012/wordml" xmlns:w16cex="http://schemas.microsoft.com/office/word/2018/wordml/cex" xmlns:w16cid="http://schemas.microsoft.com/office/word/2016/wordml/cid" xmlns:w16="http://schemas.microsoft.com/office/word/2018/wordml" xmlns:w16du="http://schemas.microsoft.com/office/word/2023/wordml/word16du" xmlns:w16sdtdh="http://schemas.microsoft.com/office/word/2020/wordml/sdtdatahash" xmlns:w16se="http://schemas.microsoft.com/office/word/2015/wordml/symex" xmlns:wpg="http://schemas.microsoft.com/office/word/2010/wordprocessingGroup" xmlns:wpi="http://schemas.microsoft.com/office/word/2010/wordprocessingInk" xmlns:wne="http://schemas.microsoft.com/office/word/2006/wordml" xmlns:wps="http://schemas.microsoft.com/office/word/2010/wordprocessingShape" mc:Ignorable="w14 w15 w16se w16cid w16 w16cex w16sdtdh wp14">
+<w:document xmlns:wpc="http://schemas.microsoft.com/office/word/2010/wordprocessingCanvas" xmlns:cx="http://schemas.microsoft.com/office/drawing/2014/chartex" xmlns:cx1="http://schemas.microsoft.com/office/drawing/2015/9/8/chartex" xmlns:cx2="http://schemas.microsoft.com/office/drawing/2015/10/21/chartex" xmlns:cx3="http://schemas.microsoft.com/office/drawing/2016/5/9/chartex" xmlns:cx4="http://schemas.microsoft.com/office/drawing/2016/5/10/chartex" xmlns:cx5="http://schemas.microsoft.com/office/drawing/2016/5/11/chartex" xmlns:cx6="http://schemas.microsoft.com/office/drawing/2016/5/12/chartex" xmlns:cx7="http://schemas.microsoft.com/office/drawing/2016/5/13/chartex" xmlns:cx8="http://schemas.microsoft.com/office/drawing/2016/5/14/chartex" xmlns:mc="http://schemas.openxmlformats.org/markup-compatibility/2006" xmlns:aink="http://schemas.microsoft.com/office/drawing/2016/ink" xmlns:am3d="http://schemas.microsoft.com/office/drawing/2017/model3d" xmlns:o="urn:schemas-microsoft-com:office:office" xmlns:oel="http://schemas.microsoft.com/office/2019/extlst" xmlns:r="http://schemas.openxmlformats.org/officeDocument/2006/relationships" xmlns:m="http://schemas.openxmlformats.org/officeDocument/2006/math" xmlns:v="urn:schemas-microsoft-com:vml" xmlns:wp14="http://schemas.microsoft.com/office/word/2010/wordprocessingDrawing" xmlns:wp="http://schemas.openxmlformats.org/drawingml/2006/wordprocessingDrawing" xmlns:w10="urn:schemas-microsoft-com:office:word" xmlns:w="http://schemas.openxmlformats.org/wordprocessingml/2006/main" xmlns:w14="http://schemas.microsoft.com/office/word/2010/wordml" xmlns:w15="http://schemas.microsoft.com/office/word/2012/wordml" xmlns:w16cex="http://schemas.microsoft.com/office/word/2018/wordml/cex" xmlns:w16cid="http://schemas.microsoft.com/office/word/2016/wordml/cid" xmlns:w16="http://schemas.microsoft.com/office/word/2018/wordml" xmlns:w16sdtdh="http://schemas.microsoft.com/office/word/2020/wordml/sdtdatahash" xmlns:w16se="http://schemas.microsoft.com/office/word/2015/wordml/symex" xmlns:wpg="http://schemas.microsoft.com/office/word/2010/wordprocessingGroup" xmlns:wpi="http://schemas.microsoft.com/office/word/2010/wordprocessingInk" xmlns:wne="http://schemas.microsoft.com/office/word/2006/wordml" xmlns:wps="http://schemas.microsoft.com/office/word/2010/wordprocessingShape" mc:Ignorable="w14 w15 w16se w16cid w16 w16cex w16sdtdh wp14">
   <w:body>
     <w:p>
       <w:pPr>
@@ -648,21 +648,12 @@
                             <w:pPr>
                               <w:textDirection w:val="btLr"/>
                             </w:pPr>
-                            <w:proofErr w:type="spellStart"/>
                             <w:r>
                               <w:rPr>
                                 <w:color w:val="000000"/>
                                 <w:sz w:val="22"/>
                               </w:rPr>
-                              <w:t>Co-orientador</w:t>
-                            </w:r>
-                            <w:proofErr w:type="spellEnd"/>
-                            <w:r>
-                              <w:rPr>
-                                <w:color w:val="000000"/>
-                                <w:sz w:val="22"/>
-                              </w:rPr>
-                              <w:t>: Prof.____________________</w:t>
+                              <w:t>Co-orientador: Prof.____________________</w:t>
                             </w:r>
                           </w:p>
                           <w:p>
@@ -691,21 +682,12 @@
                             <w:pPr>
                               <w:textDirection w:val="btLr"/>
                             </w:pPr>
-                            <w:proofErr w:type="spellStart"/>
                             <w:r>
                               <w:rPr>
                                 <w:color w:val="000000"/>
                                 <w:sz w:val="22"/>
                               </w:rPr>
-                              <w:t>Co-orientador</w:t>
-                            </w:r>
-                            <w:proofErr w:type="spellEnd"/>
-                            <w:r>
-                              <w:rPr>
-                                <w:color w:val="000000"/>
-                                <w:sz w:val="22"/>
-                              </w:rPr>
-                              <w:t>: Prof.____________________</w:t>
+                              <w:t>Co-orientador: Prof.____________________</w:t>
                             </w:r>
                           </w:p>
                           <w:p>
@@ -811,21 +793,12 @@
                       <w:pPr>
                         <w:textDirection w:val="btLr"/>
                       </w:pPr>
-                      <w:proofErr w:type="spellStart"/>
                       <w:r>
                         <w:rPr>
                           <w:color w:val="000000"/>
                           <w:sz w:val="22"/>
                         </w:rPr>
-                        <w:t>Co-orientador</w:t>
-                      </w:r>
-                      <w:proofErr w:type="spellEnd"/>
-                      <w:r>
-                        <w:rPr>
-                          <w:color w:val="000000"/>
-                          <w:sz w:val="22"/>
-                        </w:rPr>
-                        <w:t>: Prof.____________________</w:t>
+                        <w:t>Co-orientador: Prof.____________________</w:t>
                       </w:r>
                     </w:p>
                     <w:p>
@@ -854,21 +827,12 @@
                       <w:pPr>
                         <w:textDirection w:val="btLr"/>
                       </w:pPr>
-                      <w:proofErr w:type="spellStart"/>
                       <w:r>
                         <w:rPr>
                           <w:color w:val="000000"/>
                           <w:sz w:val="22"/>
                         </w:rPr>
-                        <w:t>Co-orientador</w:t>
-                      </w:r>
-                      <w:proofErr w:type="spellEnd"/>
-                      <w:r>
-                        <w:rPr>
-                          <w:color w:val="000000"/>
-                          <w:sz w:val="22"/>
-                        </w:rPr>
-                        <w:t>: Prof.____________________</w:t>
+                        <w:t>Co-orientador: Prof.____________________</w:t>
                       </w:r>
                     </w:p>
                     <w:p>
@@ -3567,11 +3531,11 @@
         <w:t>,</w:t>
       </w:r>
       <w:r>
-        <w:t xml:space="preserve"> e</w:t>
+        <w:t xml:space="preserve"> </w:t>
       </w:r>
       <w:proofErr w:type="spellStart"/>
       <w:r>
-        <w:t>mail</w:t>
+        <w:t>email</w:t>
       </w:r>
       <w:proofErr w:type="spellEnd"/>
       <w:r>
@@ -4143,7 +4107,7 @@
 </file>
 
 <file path=word/endnotes.xml><?xml version="1.0" encoding="utf-8"?>
-<w:endnotes xmlns:wpc="http://schemas.microsoft.com/office/word/2010/wordprocessingCanvas" xmlns:cx="http://schemas.microsoft.com/office/drawing/2014/chartex" xmlns:cx1="http://schemas.microsoft.com/office/drawing/2015/9/8/chartex" xmlns:cx2="http://schemas.microsoft.com/office/drawing/2015/10/21/chartex" xmlns:cx3="http://schemas.microsoft.com/office/drawing/2016/5/9/chartex" xmlns:cx4="http://schemas.microsoft.com/office/drawing/2016/5/10/chartex" xmlns:cx5="http://schemas.microsoft.com/office/drawing/2016/5/11/chartex" xmlns:cx6="http://schemas.microsoft.com/office/drawing/2016/5/12/chartex" xmlns:cx7="http://schemas.microsoft.com/office/drawing/2016/5/13/chartex" xmlns:cx8="http://schemas.microsoft.com/office/drawing/2016/5/14/chartex" xmlns:mc="http://schemas.openxmlformats.org/markup-compatibility/2006" xmlns:aink="http://schemas.microsoft.com/office/drawing/2016/ink" xmlns:am3d="http://schemas.microsoft.com/office/drawing/2017/model3d" xmlns:o="urn:schemas-microsoft-com:office:office" xmlns:oel="http://schemas.microsoft.com/office/2019/extlst" xmlns:r="http://schemas.openxmlformats.org/officeDocument/2006/relationships" xmlns:m="http://schemas.openxmlformats.org/officeDocument/2006/math" xmlns:v="urn:schemas-microsoft-com:vml" xmlns:wp14="http://schemas.microsoft.com/office/word/2010/wordprocessingDrawing" xmlns:wp="http://schemas.openxmlformats.org/drawingml/2006/wordprocessingDrawing" xmlns:w10="urn:schemas-microsoft-com:office:word" xmlns:w="http://schemas.openxmlformats.org/wordprocessingml/2006/main" xmlns:w14="http://schemas.microsoft.com/office/word/2010/wordml" xmlns:w15="http://schemas.microsoft.com/office/word/2012/wordml" xmlns:w16cex="http://schemas.microsoft.com/office/word/2018/wordml/cex" xmlns:w16cid="http://schemas.microsoft.com/office/word/2016/wordml/cid" xmlns:w16="http://schemas.microsoft.com/office/word/2018/wordml" xmlns:w16du="http://schemas.microsoft.com/office/word/2023/wordml/word16du" xmlns:w16sdtdh="http://schemas.microsoft.com/office/word/2020/wordml/sdtdatahash" xmlns:w16se="http://schemas.microsoft.com/office/word/2015/wordml/symex" xmlns:wpg="http://schemas.microsoft.com/office/word/2010/wordprocessingGroup" xmlns:wpi="http://schemas.microsoft.com/office/word/2010/wordprocessingInk" xmlns:wne="http://schemas.microsoft.com/office/word/2006/wordml" xmlns:wps="http://schemas.microsoft.com/office/word/2010/wordprocessingShape" mc:Ignorable="w14 w15 w16se w16cid w16 w16cex w16sdtdh wp14">
+<w:endnotes xmlns:wpc="http://schemas.microsoft.com/office/word/2010/wordprocessingCanvas" xmlns:cx="http://schemas.microsoft.com/office/drawing/2014/chartex" xmlns:cx1="http://schemas.microsoft.com/office/drawing/2015/9/8/chartex" xmlns:cx2="http://schemas.microsoft.com/office/drawing/2015/10/21/chartex" xmlns:cx3="http://schemas.microsoft.com/office/drawing/2016/5/9/chartex" xmlns:cx4="http://schemas.microsoft.com/office/drawing/2016/5/10/chartex" xmlns:cx5="http://schemas.microsoft.com/office/drawing/2016/5/11/chartex" xmlns:cx6="http://schemas.microsoft.com/office/drawing/2016/5/12/chartex" xmlns:cx7="http://schemas.microsoft.com/office/drawing/2016/5/13/chartex" xmlns:cx8="http://schemas.microsoft.com/office/drawing/2016/5/14/chartex" xmlns:mc="http://schemas.openxmlformats.org/markup-compatibility/2006" xmlns:aink="http://schemas.microsoft.com/office/drawing/2016/ink" xmlns:am3d="http://schemas.microsoft.com/office/drawing/2017/model3d" xmlns:o="urn:schemas-microsoft-com:office:office" xmlns:oel="http://schemas.microsoft.com/office/2019/extlst" xmlns:r="http://schemas.openxmlformats.org/officeDocument/2006/relationships" xmlns:m="http://schemas.openxmlformats.org/officeDocument/2006/math" xmlns:v="urn:schemas-microsoft-com:vml" xmlns:wp14="http://schemas.microsoft.com/office/word/2010/wordprocessingDrawing" xmlns:wp="http://schemas.openxmlformats.org/drawingml/2006/wordprocessingDrawing" xmlns:w10="urn:schemas-microsoft-com:office:word" xmlns:w="http://schemas.openxmlformats.org/wordprocessingml/2006/main" xmlns:w14="http://schemas.microsoft.com/office/word/2010/wordml" xmlns:w15="http://schemas.microsoft.com/office/word/2012/wordml" xmlns:w16cex="http://schemas.microsoft.com/office/word/2018/wordml/cex" xmlns:w16cid="http://schemas.microsoft.com/office/word/2016/wordml/cid" xmlns:w16="http://schemas.microsoft.com/office/word/2018/wordml" xmlns:w16sdtdh="http://schemas.microsoft.com/office/word/2020/wordml/sdtdatahash" xmlns:w16se="http://schemas.microsoft.com/office/word/2015/wordml/symex" xmlns:wpg="http://schemas.microsoft.com/office/word/2010/wordprocessingGroup" xmlns:wpi="http://schemas.microsoft.com/office/word/2010/wordprocessingInk" xmlns:wne="http://schemas.microsoft.com/office/word/2006/wordml" xmlns:wps="http://schemas.microsoft.com/office/word/2010/wordprocessingShape" mc:Ignorable="w14 w15 w16se w16cid w16 w16cex w16sdtdh wp14">
   <w:endnote w:type="separator" w:id="-1">
     <w:p>
       <w:pPr>
@@ -4168,7 +4132,7 @@
 </file>
 
 <file path=word/footnotes.xml><?xml version="1.0" encoding="utf-8"?>
-<w:footnotes xmlns:wpc="http://schemas.microsoft.com/office/word/2010/wordprocessingCanvas" xmlns:cx="http://schemas.microsoft.com/office/drawing/2014/chartex" xmlns:cx1="http://schemas.microsoft.com/office/drawing/2015/9/8/chartex" xmlns:cx2="http://schemas.microsoft.com/office/drawing/2015/10/21/chartex" xmlns:cx3="http://schemas.microsoft.com/office/drawing/2016/5/9/chartex" xmlns:cx4="http://schemas.microsoft.com/office/drawing/2016/5/10/chartex" xmlns:cx5="http://schemas.microsoft.com/office/drawing/2016/5/11/chartex" xmlns:cx6="http://schemas.microsoft.com/office/drawing/2016/5/12/chartex" xmlns:cx7="http://schemas.microsoft.com/office/drawing/2016/5/13/chartex" xmlns:cx8="http://schemas.microsoft.com/office/drawing/2016/5/14/chartex" xmlns:mc="http://schemas.openxmlformats.org/markup-compatibility/2006" xmlns:aink="http://schemas.microsoft.com/office/drawing/2016/ink" xmlns:am3d="http://schemas.microsoft.com/office/drawing/2017/model3d" xmlns:o="urn:schemas-microsoft-com:office:office" xmlns:oel="http://schemas.microsoft.com/office/2019/extlst" xmlns:r="http://schemas.openxmlformats.org/officeDocument/2006/relationships" xmlns:m="http://schemas.openxmlformats.org/officeDocument/2006/math" xmlns:v="urn:schemas-microsoft-com:vml" xmlns:wp14="http://schemas.microsoft.com/office/word/2010/wordprocessingDrawing" xmlns:wp="http://schemas.openxmlformats.org/drawingml/2006/wordprocessingDrawing" xmlns:w10="urn:schemas-microsoft-com:office:word" xmlns:w="http://schemas.openxmlformats.org/wordprocessingml/2006/main" xmlns:w14="http://schemas.microsoft.com/office/word/2010/wordml" xmlns:w15="http://schemas.microsoft.com/office/word/2012/wordml" xmlns:w16cex="http://schemas.microsoft.com/office/word/2018/wordml/cex" xmlns:w16cid="http://schemas.microsoft.com/office/word/2016/wordml/cid" xmlns:w16="http://schemas.microsoft.com/office/word/2018/wordml" xmlns:w16du="http://schemas.microsoft.com/office/word/2023/wordml/word16du" xmlns:w16sdtdh="http://schemas.microsoft.com/office/word/2020/wordml/sdtdatahash" xmlns:w16se="http://schemas.microsoft.com/office/word/2015/wordml/symex" xmlns:wpg="http://schemas.microsoft.com/office/word/2010/wordprocessingGroup" xmlns:wpi="http://schemas.microsoft.com/office/word/2010/wordprocessingInk" xmlns:wne="http://schemas.microsoft.com/office/word/2006/wordml" xmlns:wps="http://schemas.microsoft.com/office/word/2010/wordprocessingShape" mc:Ignorable="w14 w15 w16se w16cid w16 w16cex w16sdtdh wp14">
+<w:footnotes xmlns:wpc="http://schemas.microsoft.com/office/word/2010/wordprocessingCanvas" xmlns:cx="http://schemas.microsoft.com/office/drawing/2014/chartex" xmlns:cx1="http://schemas.microsoft.com/office/drawing/2015/9/8/chartex" xmlns:cx2="http://schemas.microsoft.com/office/drawing/2015/10/21/chartex" xmlns:cx3="http://schemas.microsoft.com/office/drawing/2016/5/9/chartex" xmlns:cx4="http://schemas.microsoft.com/office/drawing/2016/5/10/chartex" xmlns:cx5="http://schemas.microsoft.com/office/drawing/2016/5/11/chartex" xmlns:cx6="http://schemas.microsoft.com/office/drawing/2016/5/12/chartex" xmlns:cx7="http://schemas.microsoft.com/office/drawing/2016/5/13/chartex" xmlns:cx8="http://schemas.microsoft.com/office/drawing/2016/5/14/chartex" xmlns:mc="http://schemas.openxmlformats.org/markup-compatibility/2006" xmlns:aink="http://schemas.microsoft.com/office/drawing/2016/ink" xmlns:am3d="http://schemas.microsoft.com/office/drawing/2017/model3d" xmlns:o="urn:schemas-microsoft-com:office:office" xmlns:oel="http://schemas.microsoft.com/office/2019/extlst" xmlns:r="http://schemas.openxmlformats.org/officeDocument/2006/relationships" xmlns:m="http://schemas.openxmlformats.org/officeDocument/2006/math" xmlns:v="urn:schemas-microsoft-com:vml" xmlns:wp14="http://schemas.microsoft.com/office/word/2010/wordprocessingDrawing" xmlns:wp="http://schemas.openxmlformats.org/drawingml/2006/wordprocessingDrawing" xmlns:w10="urn:schemas-microsoft-com:office:word" xmlns:w="http://schemas.openxmlformats.org/wordprocessingml/2006/main" xmlns:w14="http://schemas.microsoft.com/office/word/2010/wordml" xmlns:w15="http://schemas.microsoft.com/office/word/2012/wordml" xmlns:w16cex="http://schemas.microsoft.com/office/word/2018/wordml/cex" xmlns:w16cid="http://schemas.microsoft.com/office/word/2016/wordml/cid" xmlns:w16="http://schemas.microsoft.com/office/word/2018/wordml" xmlns:w16sdtdh="http://schemas.microsoft.com/office/word/2020/wordml/sdtdatahash" xmlns:w16se="http://schemas.microsoft.com/office/word/2015/wordml/symex" xmlns:wpg="http://schemas.microsoft.com/office/word/2010/wordprocessingGroup" xmlns:wpi="http://schemas.microsoft.com/office/word/2010/wordprocessingInk" xmlns:wne="http://schemas.microsoft.com/office/word/2006/wordml" xmlns:wps="http://schemas.microsoft.com/office/word/2010/wordprocessingShape" mc:Ignorable="w14 w15 w16se w16cid w16 w16cex w16sdtdh wp14">
   <w:footnote w:type="separator" w:id="-1">
     <w:p>
       <w:pPr>
@@ -4193,7 +4157,7 @@
 </file>
 
 <file path=word/header1.xml><?xml version="1.0" encoding="utf-8"?>
-<w:hdr xmlns:wpc="http://schemas.microsoft.com/office/word/2010/wordprocessingCanvas" xmlns:cx="http://schemas.microsoft.com/office/drawing/2014/chartex" xmlns:cx1="http://schemas.microsoft.com/office/drawing/2015/9/8/chartex" xmlns:cx2="http://schemas.microsoft.com/office/drawing/2015/10/21/chartex" xmlns:cx3="http://schemas.microsoft.com/office/drawing/2016/5/9/chartex" xmlns:cx4="http://schemas.microsoft.com/office/drawing/2016/5/10/chartex" xmlns:cx5="http://schemas.microsoft.com/office/drawing/2016/5/11/chartex" xmlns:cx6="http://schemas.microsoft.com/office/drawing/2016/5/12/chartex" xmlns:cx7="http://schemas.microsoft.com/office/drawing/2016/5/13/chartex" xmlns:cx8="http://schemas.microsoft.com/office/drawing/2016/5/14/chartex" xmlns:mc="http://schemas.openxmlformats.org/markup-compatibility/2006" xmlns:aink="http://schemas.microsoft.com/office/drawing/2016/ink" xmlns:am3d="http://schemas.microsoft.com/office/drawing/2017/model3d" xmlns:o="urn:schemas-microsoft-com:office:office" xmlns:oel="http://schemas.microsoft.com/office/2019/extlst" xmlns:r="http://schemas.openxmlformats.org/officeDocument/2006/relationships" xmlns:m="http://schemas.openxmlformats.org/officeDocument/2006/math" xmlns:v="urn:schemas-microsoft-com:vml" xmlns:wp14="http://schemas.microsoft.com/office/word/2010/wordprocessingDrawing" xmlns:wp="http://schemas.openxmlformats.org/drawingml/2006/wordprocessingDrawing" xmlns:w10="urn:schemas-microsoft-com:office:word" xmlns:w="http://schemas.openxmlformats.org/wordprocessingml/2006/main" xmlns:w14="http://schemas.microsoft.com/office/word/2010/wordml" xmlns:w15="http://schemas.microsoft.com/office/word/2012/wordml" xmlns:w16cex="http://schemas.microsoft.com/office/word/2018/wordml/cex" xmlns:w16cid="http://schemas.microsoft.com/office/word/2016/wordml/cid" xmlns:w16="http://schemas.microsoft.com/office/word/2018/wordml" xmlns:w16du="http://schemas.microsoft.com/office/word/2023/wordml/word16du" xmlns:w16sdtdh="http://schemas.microsoft.com/office/word/2020/wordml/sdtdatahash" xmlns:w16se="http://schemas.microsoft.com/office/word/2015/wordml/symex" xmlns:wpg="http://schemas.microsoft.com/office/word/2010/wordprocessingGroup" xmlns:wpi="http://schemas.microsoft.com/office/word/2010/wordprocessingInk" xmlns:wne="http://schemas.microsoft.com/office/word/2006/wordml" xmlns:wps="http://schemas.microsoft.com/office/word/2010/wordprocessingShape" mc:Ignorable="w14 w15 w16se w16cid w16 w16cex w16sdtdh wp14">
+<w:hdr xmlns:wpc="http://schemas.microsoft.com/office/word/2010/wordprocessingCanvas" xmlns:cx="http://schemas.microsoft.com/office/drawing/2014/chartex" xmlns:cx1="http://schemas.microsoft.com/office/drawing/2015/9/8/chartex" xmlns:cx2="http://schemas.microsoft.com/office/drawing/2015/10/21/chartex" xmlns:cx3="http://schemas.microsoft.com/office/drawing/2016/5/9/chartex" xmlns:cx4="http://schemas.microsoft.com/office/drawing/2016/5/10/chartex" xmlns:cx5="http://schemas.microsoft.com/office/drawing/2016/5/11/chartex" xmlns:cx6="http://schemas.microsoft.com/office/drawing/2016/5/12/chartex" xmlns:cx7="http://schemas.microsoft.com/office/drawing/2016/5/13/chartex" xmlns:cx8="http://schemas.microsoft.com/office/drawing/2016/5/14/chartex" xmlns:mc="http://schemas.openxmlformats.org/markup-compatibility/2006" xmlns:aink="http://schemas.microsoft.com/office/drawing/2016/ink" xmlns:am3d="http://schemas.microsoft.com/office/drawing/2017/model3d" xmlns:o="urn:schemas-microsoft-com:office:office" xmlns:oel="http://schemas.microsoft.com/office/2019/extlst" xmlns:r="http://schemas.openxmlformats.org/officeDocument/2006/relationships" xmlns:m="http://schemas.openxmlformats.org/officeDocument/2006/math" xmlns:v="urn:schemas-microsoft-com:vml" xmlns:wp14="http://schemas.microsoft.com/office/word/2010/wordprocessingDrawing" xmlns:wp="http://schemas.openxmlformats.org/drawingml/2006/wordprocessingDrawing" xmlns:w10="urn:schemas-microsoft-com:office:word" xmlns:w="http://schemas.openxmlformats.org/wordprocessingml/2006/main" xmlns:w14="http://schemas.microsoft.com/office/word/2010/wordml" xmlns:w15="http://schemas.microsoft.com/office/word/2012/wordml" xmlns:w16cex="http://schemas.microsoft.com/office/word/2018/wordml/cex" xmlns:w16cid="http://schemas.microsoft.com/office/word/2016/wordml/cid" xmlns:w16="http://schemas.microsoft.com/office/word/2018/wordml" xmlns:w16sdtdh="http://schemas.microsoft.com/office/word/2020/wordml/sdtdatahash" xmlns:w16se="http://schemas.microsoft.com/office/word/2015/wordml/symex" xmlns:wpg="http://schemas.microsoft.com/office/word/2010/wordprocessingGroup" xmlns:wpi="http://schemas.microsoft.com/office/word/2010/wordprocessingInk" xmlns:wne="http://schemas.microsoft.com/office/word/2006/wordml" xmlns:wps="http://schemas.microsoft.com/office/word/2010/wordprocessingShape" mc:Ignorable="w14 w15 w16se w16cid w16 w16cex w16sdtdh wp14">
   <w:p>
     <w:pPr>
       <w:pBdr>
@@ -4237,7 +4201,7 @@
 </file>
 
 <file path=word/header2.xml><?xml version="1.0" encoding="utf-8"?>
-<w:hdr xmlns:wpc="http://schemas.microsoft.com/office/word/2010/wordprocessingCanvas" xmlns:cx="http://schemas.microsoft.com/office/drawing/2014/chartex" xmlns:cx1="http://schemas.microsoft.com/office/drawing/2015/9/8/chartex" xmlns:cx2="http://schemas.microsoft.com/office/drawing/2015/10/21/chartex" xmlns:cx3="http://schemas.microsoft.com/office/drawing/2016/5/9/chartex" xmlns:cx4="http://schemas.microsoft.com/office/drawing/2016/5/10/chartex" xmlns:cx5="http://schemas.microsoft.com/office/drawing/2016/5/11/chartex" xmlns:cx6="http://schemas.microsoft.com/office/drawing/2016/5/12/chartex" xmlns:cx7="http://schemas.microsoft.com/office/drawing/2016/5/13/chartex" xmlns:cx8="http://schemas.microsoft.com/office/drawing/2016/5/14/chartex" xmlns:mc="http://schemas.openxmlformats.org/markup-compatibility/2006" xmlns:aink="http://schemas.microsoft.com/office/drawing/2016/ink" xmlns:am3d="http://schemas.microsoft.com/office/drawing/2017/model3d" xmlns:o="urn:schemas-microsoft-com:office:office" xmlns:oel="http://schemas.microsoft.com/office/2019/extlst" xmlns:r="http://schemas.openxmlformats.org/officeDocument/2006/relationships" xmlns:m="http://schemas.openxmlformats.org/officeDocument/2006/math" xmlns:v="urn:schemas-microsoft-com:vml" xmlns:wp14="http://schemas.microsoft.com/office/word/2010/wordprocessingDrawing" xmlns:wp="http://schemas.openxmlformats.org/drawingml/2006/wordprocessingDrawing" xmlns:w10="urn:schemas-microsoft-com:office:word" xmlns:w="http://schemas.openxmlformats.org/wordprocessingml/2006/main" xmlns:w14="http://schemas.microsoft.com/office/word/2010/wordml" xmlns:w15="http://schemas.microsoft.com/office/word/2012/wordml" xmlns:w16cex="http://schemas.microsoft.com/office/word/2018/wordml/cex" xmlns:w16cid="http://schemas.microsoft.com/office/word/2016/wordml/cid" xmlns:w16="http://schemas.microsoft.com/office/word/2018/wordml" xmlns:w16du="http://schemas.microsoft.com/office/word/2023/wordml/word16du" xmlns:w16sdtdh="http://schemas.microsoft.com/office/word/2020/wordml/sdtdatahash" xmlns:w16se="http://schemas.microsoft.com/office/word/2015/wordml/symex" xmlns:wpg="http://schemas.microsoft.com/office/word/2010/wordprocessingGroup" xmlns:wpi="http://schemas.microsoft.com/office/word/2010/wordprocessingInk" xmlns:wne="http://schemas.microsoft.com/office/word/2006/wordml" xmlns:wps="http://schemas.microsoft.com/office/word/2010/wordprocessingShape" mc:Ignorable="w14 w15 w16se w16cid w16 w16cex w16sdtdh wp14">
+<w:hdr xmlns:wpc="http://schemas.microsoft.com/office/word/2010/wordprocessingCanvas" xmlns:cx="http://schemas.microsoft.com/office/drawing/2014/chartex" xmlns:cx1="http://schemas.microsoft.com/office/drawing/2015/9/8/chartex" xmlns:cx2="http://schemas.microsoft.com/office/drawing/2015/10/21/chartex" xmlns:cx3="http://schemas.microsoft.com/office/drawing/2016/5/9/chartex" xmlns:cx4="http://schemas.microsoft.com/office/drawing/2016/5/10/chartex" xmlns:cx5="http://schemas.microsoft.com/office/drawing/2016/5/11/chartex" xmlns:cx6="http://schemas.microsoft.com/office/drawing/2016/5/12/chartex" xmlns:cx7="http://schemas.microsoft.com/office/drawing/2016/5/13/chartex" xmlns:cx8="http://schemas.microsoft.com/office/drawing/2016/5/14/chartex" xmlns:mc="http://schemas.openxmlformats.org/markup-compatibility/2006" xmlns:aink="http://schemas.microsoft.com/office/drawing/2016/ink" xmlns:am3d="http://schemas.microsoft.com/office/drawing/2017/model3d" xmlns:o="urn:schemas-microsoft-com:office:office" xmlns:oel="http://schemas.microsoft.com/office/2019/extlst" xmlns:r="http://schemas.openxmlformats.org/officeDocument/2006/relationships" xmlns:m="http://schemas.openxmlformats.org/officeDocument/2006/math" xmlns:v="urn:schemas-microsoft-com:vml" xmlns:wp14="http://schemas.microsoft.com/office/word/2010/wordprocessingDrawing" xmlns:wp="http://schemas.openxmlformats.org/drawingml/2006/wordprocessingDrawing" xmlns:w10="urn:schemas-microsoft-com:office:word" xmlns:w="http://schemas.openxmlformats.org/wordprocessingml/2006/main" xmlns:w14="http://schemas.microsoft.com/office/word/2010/wordml" xmlns:w15="http://schemas.microsoft.com/office/word/2012/wordml" xmlns:w16cex="http://schemas.microsoft.com/office/word/2018/wordml/cex" xmlns:w16cid="http://schemas.microsoft.com/office/word/2016/wordml/cid" xmlns:w16="http://schemas.microsoft.com/office/word/2018/wordml" xmlns:w16sdtdh="http://schemas.microsoft.com/office/word/2020/wordml/sdtdatahash" xmlns:w16se="http://schemas.microsoft.com/office/word/2015/wordml/symex" xmlns:wpg="http://schemas.microsoft.com/office/word/2010/wordprocessingGroup" xmlns:wpi="http://schemas.microsoft.com/office/word/2010/wordprocessingInk" xmlns:wne="http://schemas.microsoft.com/office/word/2006/wordml" xmlns:wps="http://schemas.microsoft.com/office/word/2010/wordprocessingShape" mc:Ignorable="w14 w15 w16se w16cid w16 w16cex w16sdtdh wp14">
   <w:p>
     <w:pPr>
       <w:pBdr>
@@ -4312,7 +4276,7 @@
 </file>
 
 <file path=word/numbering.xml><?xml version="1.0" encoding="utf-8"?>
-<w:numbering xmlns:wpc="http://schemas.microsoft.com/office/word/2010/wordprocessingCanvas" xmlns:cx="http://schemas.microsoft.com/office/drawing/2014/chartex" xmlns:cx1="http://schemas.microsoft.com/office/drawing/2015/9/8/chartex" xmlns:cx2="http://schemas.microsoft.com/office/drawing/2015/10/21/chartex" xmlns:cx3="http://schemas.microsoft.com/office/drawing/2016/5/9/chartex" xmlns:cx4="http://schemas.microsoft.com/office/drawing/2016/5/10/chartex" xmlns:cx5="http://schemas.microsoft.com/office/drawing/2016/5/11/chartex" xmlns:cx6="http://schemas.microsoft.com/office/drawing/2016/5/12/chartex" xmlns:cx7="http://schemas.microsoft.com/office/drawing/2016/5/13/chartex" xmlns:cx8="http://schemas.microsoft.com/office/drawing/2016/5/14/chartex" xmlns:mc="http://schemas.openxmlformats.org/markup-compatibility/2006" xmlns:aink="http://schemas.microsoft.com/office/drawing/2016/ink" xmlns:am3d="http://schemas.microsoft.com/office/drawing/2017/model3d" xmlns:o="urn:schemas-microsoft-com:office:office" xmlns:oel="http://schemas.microsoft.com/office/2019/extlst" xmlns:r="http://schemas.openxmlformats.org/officeDocument/2006/relationships" xmlns:m="http://schemas.openxmlformats.org/officeDocument/2006/math" xmlns:v="urn:schemas-microsoft-com:vml" xmlns:wp14="http://schemas.microsoft.com/office/word/2010/wordprocessingDrawing" xmlns:wp="http://schemas.openxmlformats.org/drawingml/2006/wordprocessingDrawing" xmlns:w10="urn:schemas-microsoft-com:office:word" xmlns:w="http://schemas.openxmlformats.org/wordprocessingml/2006/main" xmlns:w14="http://schemas.microsoft.com/office/word/2010/wordml" xmlns:w15="http://schemas.microsoft.com/office/word/2012/wordml" xmlns:w16cex="http://schemas.microsoft.com/office/word/2018/wordml/cex" xmlns:w16cid="http://schemas.microsoft.com/office/word/2016/wordml/cid" xmlns:w16="http://schemas.microsoft.com/office/word/2018/wordml" xmlns:w16du="http://schemas.microsoft.com/office/word/2023/wordml/word16du" xmlns:w16sdtdh="http://schemas.microsoft.com/office/word/2020/wordml/sdtdatahash" xmlns:w16se="http://schemas.microsoft.com/office/word/2015/wordml/symex" xmlns:wpg="http://schemas.microsoft.com/office/word/2010/wordprocessingGroup" xmlns:wpi="http://schemas.microsoft.com/office/word/2010/wordprocessingInk" xmlns:wne="http://schemas.microsoft.com/office/word/2006/wordml" xmlns:wps="http://schemas.microsoft.com/office/word/2010/wordprocessingShape" mc:Ignorable="w14 w15 w16se w16cid w16 w16cex w16sdtdh wp14">
+<w:numbering xmlns:wpc="http://schemas.microsoft.com/office/word/2010/wordprocessingCanvas" xmlns:cx="http://schemas.microsoft.com/office/drawing/2014/chartex" xmlns:cx1="http://schemas.microsoft.com/office/drawing/2015/9/8/chartex" xmlns:cx2="http://schemas.microsoft.com/office/drawing/2015/10/21/chartex" xmlns:cx3="http://schemas.microsoft.com/office/drawing/2016/5/9/chartex" xmlns:cx4="http://schemas.microsoft.com/office/drawing/2016/5/10/chartex" xmlns:cx5="http://schemas.microsoft.com/office/drawing/2016/5/11/chartex" xmlns:cx6="http://schemas.microsoft.com/office/drawing/2016/5/12/chartex" xmlns:cx7="http://schemas.microsoft.com/office/drawing/2016/5/13/chartex" xmlns:cx8="http://schemas.microsoft.com/office/drawing/2016/5/14/chartex" xmlns:mc="http://schemas.openxmlformats.org/markup-compatibility/2006" xmlns:aink="http://schemas.microsoft.com/office/drawing/2016/ink" xmlns:am3d="http://schemas.microsoft.com/office/drawing/2017/model3d" xmlns:o="urn:schemas-microsoft-com:office:office" xmlns:oel="http://schemas.microsoft.com/office/2019/extlst" xmlns:r="http://schemas.openxmlformats.org/officeDocument/2006/relationships" xmlns:m="http://schemas.openxmlformats.org/officeDocument/2006/math" xmlns:v="urn:schemas-microsoft-com:vml" xmlns:wp14="http://schemas.microsoft.com/office/word/2010/wordprocessingDrawing" xmlns:wp="http://schemas.openxmlformats.org/drawingml/2006/wordprocessingDrawing" xmlns:w10="urn:schemas-microsoft-com:office:word" xmlns:w="http://schemas.openxmlformats.org/wordprocessingml/2006/main" xmlns:w14="http://schemas.microsoft.com/office/word/2010/wordml" xmlns:w15="http://schemas.microsoft.com/office/word/2012/wordml" xmlns:w16cex="http://schemas.microsoft.com/office/word/2018/wordml/cex" xmlns:w16cid="http://schemas.microsoft.com/office/word/2016/wordml/cid" xmlns:w16="http://schemas.microsoft.com/office/word/2018/wordml" xmlns:w16sdtdh="http://schemas.microsoft.com/office/word/2020/wordml/sdtdatahash" xmlns:w16se="http://schemas.microsoft.com/office/word/2015/wordml/symex" xmlns:wpg="http://schemas.microsoft.com/office/word/2010/wordprocessingGroup" xmlns:wpi="http://schemas.microsoft.com/office/word/2010/wordprocessingInk" xmlns:wne="http://schemas.microsoft.com/office/word/2006/wordml" xmlns:wps="http://schemas.microsoft.com/office/word/2010/wordprocessingShape" mc:Ignorable="w14 w15 w16se w16cid w16 w16cex w16sdtdh wp14">
   <w:abstractNum w:abstractNumId="0" w15:restartNumberingAfterBreak="0">
     <w:nsid w:val="2E0362E0"/>
     <w:multiLevelType w:val="multilevel"/>

</xml_diff>